<commit_message>
Moved trust_deaths.py functionality to general_alerts.py
Removed trust_deaths.py
</commit_message>
<xml_diff>
--- a/covid_alerts.docx
+++ b/covid_alerts.docx
@@ -156,7 +156,15 @@
           <w:sz w:val="20"/>
           <w:szCs w:val="20"/>
         </w:rPr>
-        <w:t>are met for the currently available COVID-19 data. This script in turn relies on the following python utilities</w:t>
+        <w:t xml:space="preserve">are met for the currently available COVID-19 data. This script in turn relies on the following python </w:t>
+      </w:r>
+      <w:r>
+        <w:rPr>
+          <w:rFonts w:ascii="Arial" w:hAnsi="Arial" w:cs="Arial"/>
+          <w:sz w:val="20"/>
+          <w:szCs w:val="20"/>
+        </w:rPr>
+        <w:t>utility</w:t>
       </w:r>
       <w:r>
         <w:rPr>
@@ -206,45 +214,6 @@
           <w:szCs w:val="20"/>
         </w:rPr>
         <w:t>.py</w:t>
-      </w:r>
-    </w:p>
-    <w:p>
-      <w:pPr>
-        <w:pStyle w:val="ListParagraph"/>
-        <w:numPr>
-          <w:ilvl w:val="0"/>
-          <w:numId w:val="8"/>
-        </w:numPr>
-        <w:spacing w:after="0"/>
-        <w:rPr>
-          <w:rFonts w:ascii="Arial" w:hAnsi="Arial" w:cs="Arial"/>
-          <w:sz w:val="20"/>
-          <w:szCs w:val="20"/>
-        </w:rPr>
-      </w:pPr>
-      <w:r>
-        <w:rPr>
-          <w:rFonts w:ascii="Arial" w:hAnsi="Arial" w:cs="Arial"/>
-          <w:sz w:val="20"/>
-          <w:szCs w:val="20"/>
-        </w:rPr>
-        <w:t>trus</w:t>
-      </w:r>
-      <w:r>
-        <w:rPr>
-          <w:rFonts w:ascii="Arial" w:hAnsi="Arial" w:cs="Arial"/>
-          <w:sz w:val="20"/>
-          <w:szCs w:val="20"/>
-        </w:rPr>
-        <w:t>t</w:t>
-      </w:r>
-      <w:r>
-        <w:rPr>
-          <w:rFonts w:ascii="Arial" w:hAnsi="Arial" w:cs="Arial"/>
-          <w:sz w:val="20"/>
-          <w:szCs w:val="20"/>
-        </w:rPr>
-        <w:t>_deaths.py</w:t>
       </w:r>
     </w:p>
     <w:p>
@@ -384,233 +353,12 @@
     <w:p>
       <w:pPr>
         <w:spacing w:after="0"/>
-        <w:ind w:right="567"/>
-        <w:rPr>
-          <w:rFonts w:ascii="Arial" w:hAnsi="Arial" w:cs="Arial"/>
-          <w:b/>
-          <w:bCs/>
-          <w:sz w:val="20"/>
-          <w:szCs w:val="20"/>
-        </w:rPr>
-      </w:pPr>
-    </w:p>
-    <w:p>
-      <w:pPr>
-        <w:pStyle w:val="ListParagraph"/>
-        <w:numPr>
-          <w:ilvl w:val="1"/>
-          <w:numId w:val="7"/>
-        </w:numPr>
-        <w:spacing w:after="0"/>
-        <w:ind w:right="567"/>
-        <w:rPr>
-          <w:rFonts w:ascii="Arial" w:hAnsi="Arial" w:cs="Arial"/>
-          <w:b/>
-          <w:bCs/>
-          <w:sz w:val="20"/>
-          <w:szCs w:val="20"/>
-        </w:rPr>
-      </w:pPr>
-      <w:r>
-        <w:rPr>
-          <w:rFonts w:ascii="Arial" w:hAnsi="Arial" w:cs="Arial"/>
-          <w:b/>
-          <w:bCs/>
-          <w:sz w:val="20"/>
-          <w:szCs w:val="20"/>
-        </w:rPr>
-        <w:t>trust_deaths.py</w:t>
-      </w:r>
-    </w:p>
-    <w:p>
-      <w:pPr>
-        <w:spacing w:after="0"/>
-        <w:rPr>
-          <w:rFonts w:ascii="Arial" w:hAnsi="Arial" w:cs="Arial"/>
-          <w:sz w:val="20"/>
-          <w:szCs w:val="20"/>
-        </w:rPr>
-      </w:pPr>
-    </w:p>
-    <w:p>
-      <w:pPr>
-        <w:spacing w:after="0"/>
-        <w:rPr>
-          <w:rFonts w:ascii="Arial" w:hAnsi="Arial" w:cs="Arial"/>
-          <w:sz w:val="20"/>
-          <w:szCs w:val="20"/>
-        </w:rPr>
-      </w:pPr>
-      <w:r>
-        <w:rPr>
-          <w:rFonts w:ascii="Arial" w:hAnsi="Arial" w:cs="Arial"/>
-          <w:sz w:val="20"/>
-          <w:szCs w:val="20"/>
-        </w:rPr>
-        <w:t>The</w:t>
-      </w:r>
-      <w:r>
-        <w:rPr>
-          <w:rFonts w:ascii="Arial" w:hAnsi="Arial" w:cs="Arial"/>
-          <w:sz w:val="20"/>
-          <w:szCs w:val="20"/>
-        </w:rPr>
-        <w:t xml:space="preserve"> ‘trust_deaths.py’</w:t>
-      </w:r>
-      <w:r>
-        <w:rPr>
-          <w:rFonts w:ascii="Arial" w:hAnsi="Arial" w:cs="Arial"/>
-          <w:sz w:val="20"/>
-          <w:szCs w:val="20"/>
-        </w:rPr>
-        <w:t xml:space="preserve"> </w:t>
-      </w:r>
-      <w:r>
-        <w:rPr>
-          <w:rFonts w:ascii="Arial" w:hAnsi="Arial" w:cs="Arial"/>
-          <w:sz w:val="20"/>
-          <w:szCs w:val="20"/>
-        </w:rPr>
-        <w:t>downloads a</w:t>
-      </w:r>
-      <w:r>
-        <w:rPr>
-          <w:rFonts w:ascii="Arial" w:hAnsi="Arial" w:cs="Arial"/>
-          <w:sz w:val="20"/>
-          <w:szCs w:val="20"/>
-        </w:rPr>
-        <w:t>n</w:t>
-      </w:r>
-      <w:r>
-        <w:rPr>
-          <w:rFonts w:ascii="Arial" w:hAnsi="Arial" w:cs="Arial"/>
-          <w:sz w:val="20"/>
-          <w:szCs w:val="20"/>
-        </w:rPr>
-        <w:t xml:space="preserve"> Excel spreadsheet containing NHS trust death data</w:t>
-      </w:r>
-      <w:r>
-        <w:rPr>
-          <w:rFonts w:ascii="Arial" w:hAnsi="Arial" w:cs="Arial"/>
-          <w:sz w:val="20"/>
-          <w:szCs w:val="20"/>
-        </w:rPr>
-        <w:t xml:space="preserve">. </w:t>
-      </w:r>
-      <w:r>
-        <w:rPr>
-          <w:rFonts w:ascii="Arial" w:hAnsi="Arial" w:cs="Arial"/>
-          <w:sz w:val="20"/>
-          <w:szCs w:val="20"/>
-        </w:rPr>
-        <w:t>The user must add the name of any NHS trust</w:t>
-      </w:r>
-      <w:r>
-        <w:rPr>
-          <w:rFonts w:ascii="Arial" w:hAnsi="Arial" w:cs="Arial"/>
-          <w:sz w:val="20"/>
-          <w:szCs w:val="20"/>
-        </w:rPr>
-        <w:t>s</w:t>
-      </w:r>
-      <w:r>
-        <w:rPr>
-          <w:rFonts w:ascii="Arial" w:hAnsi="Arial" w:cs="Arial"/>
-          <w:sz w:val="20"/>
-          <w:szCs w:val="20"/>
-        </w:rPr>
-        <w:t xml:space="preserve"> for which they wish to monitor death data in the ./config/trust_deaths.csv configuration file. This </w:t>
-      </w:r>
-      <w:r>
-        <w:rPr>
-          <w:rFonts w:ascii="Arial" w:hAnsi="Arial" w:cs="Arial"/>
-          <w:sz w:val="20"/>
-          <w:szCs w:val="20"/>
-        </w:rPr>
-        <w:t>utility</w:t>
-      </w:r>
-      <w:r>
-        <w:rPr>
-          <w:rFonts w:ascii="Arial" w:hAnsi="Arial" w:cs="Arial"/>
-          <w:sz w:val="20"/>
-          <w:szCs w:val="20"/>
-        </w:rPr>
-        <w:t xml:space="preserve"> will </w:t>
-      </w:r>
-      <w:r>
-        <w:rPr>
-          <w:rFonts w:ascii="Arial" w:hAnsi="Arial" w:cs="Arial"/>
-          <w:sz w:val="20"/>
-          <w:szCs w:val="20"/>
-        </w:rPr>
-        <w:t xml:space="preserve">prompt the user to analyse </w:t>
-      </w:r>
-      <w:r>
-        <w:rPr>
-          <w:rFonts w:ascii="Arial" w:hAnsi="Arial" w:cs="Arial"/>
-          <w:sz w:val="20"/>
-          <w:szCs w:val="20"/>
-        </w:rPr>
-        <w:t xml:space="preserve">a </w:t>
-      </w:r>
-      <w:r>
-        <w:rPr>
-          <w:rFonts w:ascii="Arial" w:hAnsi="Arial" w:cs="Arial"/>
-          <w:sz w:val="20"/>
-          <w:szCs w:val="20"/>
-        </w:rPr>
-        <w:t>data file</w:t>
-      </w:r>
-      <w:r>
-        <w:rPr>
-          <w:rFonts w:ascii="Arial" w:hAnsi="Arial" w:cs="Arial"/>
-          <w:sz w:val="20"/>
-          <w:szCs w:val="20"/>
-        </w:rPr>
-        <w:t xml:space="preserve"> containing NHS trust death data when any </w:t>
-      </w:r>
-      <w:r>
-        <w:rPr>
-          <w:rFonts w:ascii="Arial" w:hAnsi="Arial" w:cs="Arial"/>
-          <w:sz w:val="20"/>
-          <w:szCs w:val="20"/>
-        </w:rPr>
-        <w:t xml:space="preserve">alarm criteria </w:t>
-      </w:r>
-      <w:r>
-        <w:rPr>
-          <w:rFonts w:ascii="Arial" w:hAnsi="Arial" w:cs="Arial"/>
-          <w:sz w:val="20"/>
-          <w:szCs w:val="20"/>
-        </w:rPr>
-        <w:t xml:space="preserve">relating to trust deaths are </w:t>
-      </w:r>
-      <w:r>
-        <w:rPr>
-          <w:rFonts w:ascii="Arial" w:hAnsi="Arial" w:cs="Arial"/>
-          <w:sz w:val="20"/>
-          <w:szCs w:val="20"/>
-        </w:rPr>
-        <w:t>met</w:t>
-      </w:r>
-    </w:p>
-    <w:p>
-      <w:pPr>
-        <w:spacing w:after="0"/>
-        <w:rPr>
-          <w:rFonts w:ascii="Arial" w:hAnsi="Arial" w:cs="Arial"/>
-          <w:sz w:val="20"/>
-          <w:szCs w:val="20"/>
-        </w:rPr>
-      </w:pPr>
-      <w:r>
-        <w:rPr>
-          <w:rFonts w:ascii="Arial" w:hAnsi="Arial" w:cs="Arial"/>
-          <w:sz w:val="20"/>
-          <w:szCs w:val="20"/>
-        </w:rPr>
-        <w:t xml:space="preserve"> </w:t>
-      </w:r>
+        <w:rPr>
+          <w:rFonts w:ascii="Arial" w:hAnsi="Arial" w:cs="Arial"/>
+          <w:sz w:val="20"/>
+          <w:szCs w:val="20"/>
+        </w:rPr>
+      </w:pPr>
     </w:p>
     <w:p>
       <w:pPr>
@@ -1790,7 +1538,23 @@
                 <w:sz w:val="20"/>
                 <w:szCs w:val="20"/>
               </w:rPr>
-              <w:t>An increase in 3 in the rolling number of cases</w:t>
+              <w:t xml:space="preserve">An increase </w:t>
+            </w:r>
+            <w:r>
+              <w:rPr>
+                <w:rFonts w:ascii="Arial" w:hAnsi="Arial" w:cs="Arial"/>
+                <w:sz w:val="20"/>
+                <w:szCs w:val="20"/>
+              </w:rPr>
+              <w:t>of</w:t>
+            </w:r>
+            <w:r>
+              <w:rPr>
+                <w:rFonts w:ascii="Arial" w:hAnsi="Arial" w:cs="Arial"/>
+                <w:sz w:val="20"/>
+                <w:szCs w:val="20"/>
+              </w:rPr>
+              <w:t xml:space="preserve"> 3 in the rolling number of cases</w:t>
             </w:r>
           </w:p>
         </w:tc>
@@ -2110,7 +1874,47 @@
                 <w:sz w:val="20"/>
                 <w:szCs w:val="20"/>
               </w:rPr>
-              <w:t>A rolling cases value of 0</w:t>
+              <w:t xml:space="preserve">An increase </w:t>
+            </w:r>
+            <w:r>
+              <w:rPr>
+                <w:rFonts w:ascii="Arial" w:hAnsi="Arial" w:cs="Arial"/>
+                <w:sz w:val="20"/>
+                <w:szCs w:val="20"/>
+              </w:rPr>
+              <w:t>of</w:t>
+            </w:r>
+            <w:r>
+              <w:rPr>
+                <w:rFonts w:ascii="Arial" w:hAnsi="Arial" w:cs="Arial"/>
+                <w:sz w:val="20"/>
+                <w:szCs w:val="20"/>
+              </w:rPr>
+              <w:t xml:space="preserve"> </w:t>
+            </w:r>
+            <w:r>
+              <w:rPr>
+                <w:rFonts w:ascii="Arial" w:hAnsi="Arial" w:cs="Arial"/>
+                <w:sz w:val="20"/>
+                <w:szCs w:val="20"/>
+              </w:rPr>
+              <w:t>0</w:t>
+            </w:r>
+            <w:r>
+              <w:rPr>
+                <w:rFonts w:ascii="Arial" w:hAnsi="Arial" w:cs="Arial"/>
+                <w:sz w:val="20"/>
+                <w:szCs w:val="20"/>
+              </w:rPr>
+              <w:t xml:space="preserve"> in the rolling number of </w:t>
+            </w:r>
+            <w:r>
+              <w:rPr>
+                <w:rFonts w:ascii="Arial" w:hAnsi="Arial" w:cs="Arial"/>
+                <w:sz w:val="20"/>
+                <w:szCs w:val="20"/>
+              </w:rPr>
+              <w:t>deaths</w:t>
             </w:r>
           </w:p>
         </w:tc>
@@ -2196,8 +2000,36 @@
                 <w:sz w:val="20"/>
                 <w:szCs w:val="20"/>
               </w:rPr>
-              <w:t>Line 1</w:t>
-            </w:r>
+              <w:t>Line 1 + Line 2:</w:t>
+            </w:r>
+          </w:p>
+          <w:p>
+            <w:pPr>
+              <w:rPr>
+                <w:rFonts w:ascii="Arial" w:hAnsi="Arial" w:cs="Arial"/>
+                <w:sz w:val="20"/>
+                <w:szCs w:val="20"/>
+              </w:rPr>
+            </w:pPr>
+          </w:p>
+          <w:p>
+            <w:pPr>
+              <w:rPr>
+                <w:rFonts w:ascii="Arial" w:hAnsi="Arial" w:cs="Arial"/>
+                <w:sz w:val="20"/>
+                <w:szCs w:val="20"/>
+              </w:rPr>
+            </w:pPr>
+            <w:proofErr w:type="spellStart"/>
+            <w:r>
+              <w:rPr>
+                <w:rFonts w:ascii="Arial" w:hAnsi="Arial" w:cs="Arial"/>
+                <w:sz w:val="20"/>
+                <w:szCs w:val="20"/>
+              </w:rPr>
+              <w:t>LTLARollingDeathsIncreaseLimit</w:t>
+            </w:r>
+            <w:proofErr w:type="spellEnd"/>
           </w:p>
         </w:tc>
         <w:tc>
@@ -2220,6 +2052,15 @@
               </w:rPr>
               <w:t>ltla</w:t>
             </w:r>
+          </w:p>
+          <w:p>
+            <w:pPr>
+              <w:rPr>
+                <w:rFonts w:ascii="Arial" w:hAnsi="Arial" w:cs="Arial"/>
+                <w:sz w:val="20"/>
+                <w:szCs w:val="20"/>
+              </w:rPr>
+            </w:pPr>
           </w:p>
         </w:tc>
       </w:tr>
@@ -2242,23 +2083,23 @@
                 <w:sz w:val="20"/>
                 <w:szCs w:val="20"/>
               </w:rPr>
-              <w:t xml:space="preserve">A death in any monitored </w:t>
-            </w:r>
-            <w:r>
-              <w:rPr>
-                <w:rFonts w:ascii="Arial" w:hAnsi="Arial" w:cs="Arial"/>
-                <w:sz w:val="20"/>
-                <w:szCs w:val="20"/>
-              </w:rPr>
-              <w:t xml:space="preserve">NHS </w:t>
-            </w:r>
-            <w:r>
-              <w:rPr>
-                <w:rFonts w:ascii="Arial" w:hAnsi="Arial" w:cs="Arial"/>
-                <w:sz w:val="20"/>
-                <w:szCs w:val="20"/>
-              </w:rPr>
-              <w:t>trust in the last 7 days</w:t>
+              <w:t>A</w:t>
+            </w:r>
+            <w:r>
+              <w:rPr>
+                <w:rFonts w:ascii="Arial" w:hAnsi="Arial" w:cs="Arial"/>
+                <w:sz w:val="20"/>
+                <w:szCs w:val="20"/>
+              </w:rPr>
+              <w:t xml:space="preserve"> rolling deaths value of greater than 0.</w:t>
+            </w:r>
+            <w:r>
+              <w:rPr>
+                <w:rFonts w:ascii="Arial" w:hAnsi="Arial" w:cs="Arial"/>
+                <w:sz w:val="20"/>
+                <w:szCs w:val="20"/>
+              </w:rPr>
+              <w:t xml:space="preserve"> </w:t>
             </w:r>
           </w:p>
         </w:tc>
@@ -2280,7 +2121,7 @@
                 <w:sz w:val="20"/>
                 <w:szCs w:val="20"/>
               </w:rPr>
-              <w:t>trust_deaths.py</w:t>
+              <w:t>general_alerts.py</w:t>
             </w:r>
           </w:p>
         </w:tc>
@@ -2302,34 +2143,78 @@
                 <w:sz w:val="20"/>
                 <w:szCs w:val="20"/>
               </w:rPr>
-              <w:t>./config/trust_deaths.csv</w:t>
-            </w:r>
-          </w:p>
-          <w:p>
-            <w:pPr>
-              <w:rPr>
-                <w:rFonts w:ascii="Arial" w:hAnsi="Arial" w:cs="Arial"/>
-                <w:sz w:val="20"/>
-                <w:szCs w:val="20"/>
-              </w:rPr>
-            </w:pPr>
-          </w:p>
-          <w:p>
-            <w:pPr>
-              <w:rPr>
-                <w:rFonts w:ascii="Arial" w:hAnsi="Arial" w:cs="Arial"/>
-                <w:sz w:val="20"/>
-                <w:szCs w:val="20"/>
-              </w:rPr>
-            </w:pPr>
-            <w:r>
-              <w:rPr>
-                <w:rFonts w:ascii="Arial" w:hAnsi="Arial" w:cs="Arial"/>
-                <w:sz w:val="20"/>
-                <w:szCs w:val="20"/>
-              </w:rPr>
-              <w:t>Line &lt;n&gt;:</w:t>
-            </w:r>
+              <w:t>./config/</w:t>
+            </w:r>
+            <w:r>
+              <w:rPr>
+                <w:rFonts w:ascii="Arial" w:hAnsi="Arial" w:cs="Arial"/>
+                <w:sz w:val="20"/>
+                <w:szCs w:val="20"/>
+              </w:rPr>
+              <w:t>general_alerts</w:t>
+            </w:r>
+            <w:r>
+              <w:rPr>
+                <w:rFonts w:ascii="Arial" w:hAnsi="Arial" w:cs="Arial"/>
+                <w:sz w:val="20"/>
+                <w:szCs w:val="20"/>
+              </w:rPr>
+              <w:t>.csv</w:t>
+            </w:r>
+          </w:p>
+          <w:p>
+            <w:pPr>
+              <w:rPr>
+                <w:rFonts w:ascii="Arial" w:hAnsi="Arial" w:cs="Arial"/>
+                <w:sz w:val="20"/>
+                <w:szCs w:val="20"/>
+              </w:rPr>
+            </w:pPr>
+          </w:p>
+          <w:p>
+            <w:pPr>
+              <w:rPr>
+                <w:rFonts w:ascii="Arial" w:hAnsi="Arial" w:cs="Arial"/>
+                <w:sz w:val="20"/>
+                <w:szCs w:val="20"/>
+              </w:rPr>
+            </w:pPr>
+            <w:r>
+              <w:rPr>
+                <w:rFonts w:ascii="Arial" w:hAnsi="Arial" w:cs="Arial"/>
+                <w:sz w:val="20"/>
+                <w:szCs w:val="20"/>
+              </w:rPr>
+              <w:t>Line 1 + Line 2:</w:t>
+            </w:r>
+          </w:p>
+          <w:p>
+            <w:pPr>
+              <w:rPr>
+                <w:rFonts w:ascii="Arial" w:hAnsi="Arial" w:cs="Arial"/>
+                <w:sz w:val="20"/>
+                <w:szCs w:val="20"/>
+              </w:rPr>
+            </w:pPr>
+          </w:p>
+          <w:p>
+            <w:pPr>
+              <w:rPr>
+                <w:rFonts w:ascii="Arial" w:hAnsi="Arial" w:cs="Arial"/>
+                <w:sz w:val="20"/>
+                <w:szCs w:val="20"/>
+              </w:rPr>
+            </w:pPr>
+            <w:proofErr w:type="spellStart"/>
+            <w:r>
+              <w:rPr>
+                <w:rFonts w:ascii="Arial" w:hAnsi="Arial" w:cs="Arial"/>
+                <w:sz w:val="20"/>
+                <w:szCs w:val="20"/>
+              </w:rPr>
+              <w:t>LTLARollingDeathsLimit</w:t>
+            </w:r>
+            <w:proofErr w:type="spellEnd"/>
           </w:p>
         </w:tc>
         <w:tc>
@@ -2350,8 +2235,17 @@
                 <w:sz w:val="20"/>
                 <w:szCs w:val="20"/>
               </w:rPr>
-              <w:t>N/A</w:t>
-            </w:r>
+              <w:t>ltla</w:t>
+            </w:r>
+          </w:p>
+          <w:p>
+            <w:pPr>
+              <w:rPr>
+                <w:rFonts w:ascii="Arial" w:hAnsi="Arial" w:cs="Arial"/>
+                <w:sz w:val="20"/>
+                <w:szCs w:val="20"/>
+              </w:rPr>
+            </w:pPr>
           </w:p>
         </w:tc>
       </w:tr>

</xml_diff>

<commit_message>
Alerts for R > 1
Functionality has been added to flag R rates greater than 1.
</commit_message>
<xml_diff>
--- a/covid_alerts.docx
+++ b/covid_alerts.docx
@@ -331,7 +331,39 @@
           <w:sz w:val="20"/>
           <w:szCs w:val="20"/>
         </w:rPr>
-        <w:t>for which they wish to monitor COVID-19 data in the ./config/general_alert.csv configuration file. The rolling period used in this utility is set at 7 days but may be adjusted by changing the value set in the script configuration file.</w:t>
+        <w:t xml:space="preserve">for which they wish to monitor COVID-19 data in the ./config/general_alert.csv configuration file. The rolling period used in this utility is set at 7 days but may be adjusted </w:t>
+      </w:r>
+      <w:r>
+        <w:rPr>
+          <w:rFonts w:ascii="Arial" w:hAnsi="Arial" w:cs="Arial"/>
+          <w:sz w:val="20"/>
+          <w:szCs w:val="20"/>
+        </w:rPr>
+        <w:t xml:space="preserve">in most instances </w:t>
+      </w:r>
+      <w:r>
+        <w:rPr>
+          <w:rFonts w:ascii="Arial" w:hAnsi="Arial" w:cs="Arial"/>
+          <w:sz w:val="20"/>
+          <w:szCs w:val="20"/>
+        </w:rPr>
+        <w:t xml:space="preserve">by changing the value </w:t>
+      </w:r>
+      <w:r>
+        <w:rPr>
+          <w:rFonts w:ascii="Arial" w:hAnsi="Arial" w:cs="Arial"/>
+          <w:sz w:val="20"/>
+          <w:szCs w:val="20"/>
+        </w:rPr>
+        <w:t xml:space="preserve">‘Rolling’ </w:t>
+      </w:r>
+      <w:r>
+        <w:rPr>
+          <w:rFonts w:ascii="Arial" w:hAnsi="Arial" w:cs="Arial"/>
+          <w:sz w:val="20"/>
+          <w:szCs w:val="20"/>
+        </w:rPr>
+        <w:t>set in the script configuration file.</w:t>
       </w:r>
       <w:r>
         <w:rPr>
@@ -348,6 +380,156 @@
           <w:szCs w:val="20"/>
         </w:rPr>
         <w:t>Any increase in rolling values is measured over the last two rolling periods whilst any assessment of the absolute rolling value is done against the latest rolling period.</w:t>
+      </w:r>
+    </w:p>
+    <w:p>
+      <w:pPr>
+        <w:spacing w:after="0"/>
+        <w:rPr>
+          <w:rFonts w:ascii="Arial" w:hAnsi="Arial" w:cs="Arial"/>
+          <w:sz w:val="20"/>
+          <w:szCs w:val="20"/>
+        </w:rPr>
+      </w:pPr>
+    </w:p>
+    <w:p>
+      <w:pPr>
+        <w:spacing w:after="0"/>
+        <w:rPr>
+          <w:rFonts w:ascii="Arial" w:hAnsi="Arial" w:cs="Arial"/>
+          <w:sz w:val="20"/>
+          <w:szCs w:val="20"/>
+        </w:rPr>
+      </w:pPr>
+      <w:r>
+        <w:rPr>
+          <w:rFonts w:ascii="Arial" w:hAnsi="Arial" w:cs="Arial"/>
+          <w:sz w:val="20"/>
+          <w:szCs w:val="20"/>
+        </w:rPr>
+        <w:t xml:space="preserve">Values of R greater than 1 are inferred by exponential growth in daily case numbers. Exponential growth is deemed to have occurred when a plot of the natural logs of </w:t>
+      </w:r>
+      <w:r>
+        <w:rPr>
+          <w:rFonts w:ascii="Arial" w:hAnsi="Arial" w:cs="Arial"/>
+          <w:sz w:val="20"/>
+          <w:szCs w:val="20"/>
+        </w:rPr>
+        <w:t>‘</w:t>
+      </w:r>
+      <w:r>
+        <w:rPr>
+          <w:rFonts w:ascii="Arial" w:hAnsi="Arial" w:cs="Arial"/>
+          <w:sz w:val="20"/>
+          <w:szCs w:val="20"/>
+        </w:rPr>
+        <w:t>7</w:t>
+      </w:r>
+      <w:r>
+        <w:rPr>
+          <w:rFonts w:ascii="Arial" w:hAnsi="Arial" w:cs="Arial"/>
+          <w:sz w:val="20"/>
+          <w:szCs w:val="20"/>
+        </w:rPr>
+        <w:t>-</w:t>
+      </w:r>
+      <w:r>
+        <w:rPr>
+          <w:rFonts w:ascii="Arial" w:hAnsi="Arial" w:cs="Arial"/>
+          <w:sz w:val="20"/>
+          <w:szCs w:val="20"/>
+        </w:rPr>
+        <w:t>day</w:t>
+      </w:r>
+      <w:r>
+        <w:rPr>
+          <w:rFonts w:ascii="Arial" w:hAnsi="Arial" w:cs="Arial"/>
+          <w:sz w:val="20"/>
+          <w:szCs w:val="20"/>
+        </w:rPr>
+        <w:t>’</w:t>
+      </w:r>
+      <w:r>
+        <w:rPr>
+          <w:rFonts w:ascii="Arial" w:hAnsi="Arial" w:cs="Arial"/>
+          <w:sz w:val="20"/>
+          <w:szCs w:val="20"/>
+        </w:rPr>
+        <w:t xml:space="preserve"> averages over 7 days </w:t>
+      </w:r>
+      <w:r>
+        <w:rPr>
+          <w:rFonts w:ascii="Arial" w:hAnsi="Arial" w:cs="Arial"/>
+          <w:sz w:val="20"/>
+          <w:szCs w:val="20"/>
+        </w:rPr>
+        <w:t xml:space="preserve">is judged to show linear growth. </w:t>
+      </w:r>
+      <w:r>
+        <w:rPr>
+          <w:rFonts w:ascii="Arial" w:hAnsi="Arial" w:cs="Arial"/>
+          <w:sz w:val="20"/>
+          <w:szCs w:val="20"/>
+        </w:rPr>
+        <w:t xml:space="preserve"> </w:t>
+      </w:r>
+      <w:r>
+        <w:rPr>
+          <w:rFonts w:ascii="Arial" w:hAnsi="Arial" w:cs="Arial"/>
+          <w:sz w:val="20"/>
+          <w:szCs w:val="20"/>
+        </w:rPr>
+        <w:t xml:space="preserve">For a particular </w:t>
+      </w:r>
+      <w:proofErr w:type="gramStart"/>
+      <w:r>
+        <w:rPr>
+          <w:rFonts w:ascii="Arial" w:hAnsi="Arial" w:cs="Arial"/>
+          <w:sz w:val="20"/>
+          <w:szCs w:val="20"/>
+        </w:rPr>
+        <w:t>date</w:t>
+      </w:r>
+      <w:proofErr w:type="gramEnd"/>
+      <w:r>
+        <w:rPr>
+          <w:rFonts w:ascii="Arial" w:hAnsi="Arial" w:cs="Arial"/>
+          <w:sz w:val="20"/>
+          <w:szCs w:val="20"/>
+        </w:rPr>
+        <w:t xml:space="preserve"> the ‘7-day’ average is calculated by adding the daily case numbers from three days before through to three days after that date and dividing by 7. This calculation of a ‘7-day’ average means that the </w:t>
+      </w:r>
+      <w:r>
+        <w:rPr>
+          <w:rFonts w:ascii="Arial" w:hAnsi="Arial" w:cs="Arial"/>
+          <w:sz w:val="20"/>
+          <w:szCs w:val="20"/>
+        </w:rPr>
+        <w:t xml:space="preserve">most recent </w:t>
+      </w:r>
+      <w:r>
+        <w:rPr>
+          <w:rFonts w:ascii="Arial" w:hAnsi="Arial" w:cs="Arial"/>
+          <w:sz w:val="20"/>
+          <w:szCs w:val="20"/>
+        </w:rPr>
+        <w:t xml:space="preserve">date at which an R number greater than 1 can be determined is </w:t>
+      </w:r>
+      <w:r>
+        <w:rPr>
+          <w:rFonts w:ascii="Arial" w:hAnsi="Arial" w:cs="Arial"/>
+          <w:sz w:val="20"/>
+          <w:szCs w:val="20"/>
+        </w:rPr>
+        <w:t xml:space="preserve">a week before the current date. </w:t>
+      </w:r>
+      <w:r>
+        <w:rPr>
+          <w:rFonts w:ascii="Arial" w:hAnsi="Arial" w:cs="Arial"/>
+          <w:sz w:val="20"/>
+          <w:szCs w:val="20"/>
+        </w:rPr>
+        <w:t>The rolling period for this calculation is fixed at 7 days and cannot be changed by altering configuration item ‘Rolling’.</w:t>
       </w:r>
     </w:p>
     <w:p>
@@ -1578,23 +1760,7 @@
                 <w:sz w:val="20"/>
                 <w:szCs w:val="20"/>
               </w:rPr>
-              <w:t xml:space="preserve">An increase </w:t>
-            </w:r>
-            <w:r>
-              <w:rPr>
-                <w:rFonts w:ascii="Arial" w:hAnsi="Arial" w:cs="Arial"/>
-                <w:sz w:val="20"/>
-                <w:szCs w:val="20"/>
-              </w:rPr>
-              <w:t>of</w:t>
-            </w:r>
-            <w:r>
-              <w:rPr>
-                <w:rFonts w:ascii="Arial" w:hAnsi="Arial" w:cs="Arial"/>
-                <w:sz w:val="20"/>
-                <w:szCs w:val="20"/>
-              </w:rPr>
-              <w:t xml:space="preserve"> 3 in the rolling number of cases</w:t>
+              <w:t xml:space="preserve">The R number is likely to be above 1 </w:t>
             </w:r>
           </w:p>
         </w:tc>
@@ -1680,36 +1846,50 @@
                 <w:sz w:val="20"/>
                 <w:szCs w:val="20"/>
               </w:rPr>
-              <w:t>Line 1 + Line 2:</w:t>
-            </w:r>
-          </w:p>
-          <w:p>
-            <w:pPr>
-              <w:rPr>
-                <w:rFonts w:ascii="Arial" w:hAnsi="Arial" w:cs="Arial"/>
-                <w:sz w:val="20"/>
-                <w:szCs w:val="20"/>
-              </w:rPr>
-            </w:pPr>
-          </w:p>
-          <w:p>
-            <w:pPr>
-              <w:rPr>
-                <w:rFonts w:ascii="Arial" w:hAnsi="Arial" w:cs="Arial"/>
-                <w:sz w:val="20"/>
-                <w:szCs w:val="20"/>
-              </w:rPr>
-            </w:pPr>
-            <w:proofErr w:type="spellStart"/>
-            <w:r>
-              <w:rPr>
-                <w:rFonts w:ascii="Arial" w:hAnsi="Arial" w:cs="Arial"/>
-                <w:sz w:val="20"/>
-                <w:szCs w:val="20"/>
-              </w:rPr>
-              <w:t>LTLARollingCasesIncreaseLimit</w:t>
-            </w:r>
-            <w:proofErr w:type="spellEnd"/>
+              <w:t>Line 2:</w:t>
+            </w:r>
+          </w:p>
+          <w:p>
+            <w:pPr>
+              <w:rPr>
+                <w:rFonts w:ascii="Arial" w:hAnsi="Arial" w:cs="Arial"/>
+                <w:sz w:val="20"/>
+                <w:szCs w:val="20"/>
+              </w:rPr>
+            </w:pPr>
+          </w:p>
+          <w:p>
+            <w:pPr>
+              <w:rPr>
+                <w:rFonts w:ascii="Arial" w:hAnsi="Arial" w:cs="Arial"/>
+                <w:sz w:val="20"/>
+                <w:szCs w:val="20"/>
+              </w:rPr>
+            </w:pPr>
+            <w:r>
+              <w:rPr>
+                <w:rFonts w:ascii="Arial" w:hAnsi="Arial" w:cs="Arial"/>
+                <w:sz w:val="20"/>
+                <w:szCs w:val="20"/>
+              </w:rPr>
+              <w:t>Exponential</w:t>
+            </w:r>
+            <w:r>
+              <w:rPr>
+                <w:rFonts w:ascii="Arial" w:hAnsi="Arial" w:cs="Arial"/>
+                <w:sz w:val="20"/>
+                <w:szCs w:val="20"/>
+              </w:rPr>
+              <w:t>S</w:t>
+            </w:r>
+            <w:r>
+              <w:rPr>
+                <w:rFonts w:ascii="Arial" w:hAnsi="Arial" w:cs="Arial"/>
+                <w:sz w:val="20"/>
+                <w:szCs w:val="20"/>
+              </w:rPr>
+              <w:t>ensitivity</w:t>
+            </w:r>
           </w:p>
         </w:tc>
         <w:tc>
@@ -1730,7 +1910,7 @@
                 <w:sz w:val="20"/>
                 <w:szCs w:val="20"/>
               </w:rPr>
-              <w:t>ltla</w:t>
+              <w:t>overview</w:t>
             </w:r>
           </w:p>
         </w:tc>
@@ -1754,15 +1934,23 @@
                 <w:sz w:val="20"/>
                 <w:szCs w:val="20"/>
               </w:rPr>
-              <w:t xml:space="preserve">A rolling cases value greater than </w:t>
-            </w:r>
-            <w:r>
-              <w:rPr>
-                <w:rFonts w:ascii="Arial" w:hAnsi="Arial" w:cs="Arial"/>
-                <w:sz w:val="20"/>
-                <w:szCs w:val="20"/>
-              </w:rPr>
-              <w:t>3</w:t>
+              <w:t xml:space="preserve">An increase </w:t>
+            </w:r>
+            <w:r>
+              <w:rPr>
+                <w:rFonts w:ascii="Arial" w:hAnsi="Arial" w:cs="Arial"/>
+                <w:sz w:val="20"/>
+                <w:szCs w:val="20"/>
+              </w:rPr>
+              <w:t>of</w:t>
+            </w:r>
+            <w:r>
+              <w:rPr>
+                <w:rFonts w:ascii="Arial" w:hAnsi="Arial" w:cs="Arial"/>
+                <w:sz w:val="20"/>
+                <w:szCs w:val="20"/>
+              </w:rPr>
+              <w:t xml:space="preserve"> 3 in the rolling number of cases</w:t>
             </w:r>
           </w:p>
         </w:tc>
@@ -1875,7 +2063,7 @@
                 <w:sz w:val="20"/>
                 <w:szCs w:val="20"/>
               </w:rPr>
-              <w:t>LTLARollingCasesLimit</w:t>
+              <w:t>LTLARollingCasesIncreaseLimit</w:t>
             </w:r>
             <w:proofErr w:type="spellEnd"/>
           </w:p>
@@ -1922,6 +2110,174 @@
                 <w:sz w:val="20"/>
                 <w:szCs w:val="20"/>
               </w:rPr>
+              <w:t xml:space="preserve">A rolling cases value greater than </w:t>
+            </w:r>
+            <w:r>
+              <w:rPr>
+                <w:rFonts w:ascii="Arial" w:hAnsi="Arial" w:cs="Arial"/>
+                <w:sz w:val="20"/>
+                <w:szCs w:val="20"/>
+              </w:rPr>
+              <w:t>3</w:t>
+            </w:r>
+          </w:p>
+        </w:tc>
+        <w:tc>
+          <w:tcPr>
+            <w:tcW w:w="2090" w:type="dxa"/>
+          </w:tcPr>
+          <w:p>
+            <w:pPr>
+              <w:rPr>
+                <w:rFonts w:ascii="Arial" w:hAnsi="Arial" w:cs="Arial"/>
+                <w:sz w:val="20"/>
+                <w:szCs w:val="20"/>
+              </w:rPr>
+            </w:pPr>
+            <w:r>
+              <w:rPr>
+                <w:rFonts w:ascii="Arial" w:hAnsi="Arial" w:cs="Arial"/>
+                <w:sz w:val="20"/>
+                <w:szCs w:val="20"/>
+              </w:rPr>
+              <w:t>general_alerts.py</w:t>
+            </w:r>
+          </w:p>
+        </w:tc>
+        <w:tc>
+          <w:tcPr>
+            <w:tcW w:w="3140" w:type="dxa"/>
+          </w:tcPr>
+          <w:p>
+            <w:pPr>
+              <w:rPr>
+                <w:rFonts w:ascii="Arial" w:hAnsi="Arial" w:cs="Arial"/>
+                <w:sz w:val="20"/>
+                <w:szCs w:val="20"/>
+              </w:rPr>
+            </w:pPr>
+            <w:r>
+              <w:rPr>
+                <w:rFonts w:ascii="Arial" w:hAnsi="Arial" w:cs="Arial"/>
+                <w:sz w:val="20"/>
+                <w:szCs w:val="20"/>
+              </w:rPr>
+              <w:t>./config/</w:t>
+            </w:r>
+            <w:r>
+              <w:rPr>
+                <w:rFonts w:ascii="Arial" w:hAnsi="Arial" w:cs="Arial"/>
+                <w:sz w:val="20"/>
+                <w:szCs w:val="20"/>
+              </w:rPr>
+              <w:t>general_alerts</w:t>
+            </w:r>
+            <w:r>
+              <w:rPr>
+                <w:rFonts w:ascii="Arial" w:hAnsi="Arial" w:cs="Arial"/>
+                <w:sz w:val="20"/>
+                <w:szCs w:val="20"/>
+              </w:rPr>
+              <w:t>.csv</w:t>
+            </w:r>
+          </w:p>
+          <w:p>
+            <w:pPr>
+              <w:rPr>
+                <w:rFonts w:ascii="Arial" w:hAnsi="Arial" w:cs="Arial"/>
+                <w:sz w:val="20"/>
+                <w:szCs w:val="20"/>
+              </w:rPr>
+            </w:pPr>
+          </w:p>
+          <w:p>
+            <w:pPr>
+              <w:rPr>
+                <w:rFonts w:ascii="Arial" w:hAnsi="Arial" w:cs="Arial"/>
+                <w:sz w:val="20"/>
+                <w:szCs w:val="20"/>
+              </w:rPr>
+            </w:pPr>
+            <w:r>
+              <w:rPr>
+                <w:rFonts w:ascii="Arial" w:hAnsi="Arial" w:cs="Arial"/>
+                <w:sz w:val="20"/>
+                <w:szCs w:val="20"/>
+              </w:rPr>
+              <w:t>Line 1 + Line 2:</w:t>
+            </w:r>
+          </w:p>
+          <w:p>
+            <w:pPr>
+              <w:rPr>
+                <w:rFonts w:ascii="Arial" w:hAnsi="Arial" w:cs="Arial"/>
+                <w:sz w:val="20"/>
+                <w:szCs w:val="20"/>
+              </w:rPr>
+            </w:pPr>
+          </w:p>
+          <w:p>
+            <w:pPr>
+              <w:rPr>
+                <w:rFonts w:ascii="Arial" w:hAnsi="Arial" w:cs="Arial"/>
+                <w:sz w:val="20"/>
+                <w:szCs w:val="20"/>
+              </w:rPr>
+            </w:pPr>
+            <w:proofErr w:type="spellStart"/>
+            <w:r>
+              <w:rPr>
+                <w:rFonts w:ascii="Arial" w:hAnsi="Arial" w:cs="Arial"/>
+                <w:sz w:val="20"/>
+                <w:szCs w:val="20"/>
+              </w:rPr>
+              <w:t>LTLARollingCasesLimit</w:t>
+            </w:r>
+            <w:proofErr w:type="spellEnd"/>
+          </w:p>
+        </w:tc>
+        <w:tc>
+          <w:tcPr>
+            <w:tcW w:w="1875" w:type="dxa"/>
+          </w:tcPr>
+          <w:p>
+            <w:pPr>
+              <w:rPr>
+                <w:rFonts w:ascii="Arial" w:hAnsi="Arial" w:cs="Arial"/>
+                <w:sz w:val="20"/>
+                <w:szCs w:val="20"/>
+              </w:rPr>
+            </w:pPr>
+            <w:r>
+              <w:rPr>
+                <w:rFonts w:ascii="Arial" w:hAnsi="Arial" w:cs="Arial"/>
+                <w:sz w:val="20"/>
+                <w:szCs w:val="20"/>
+              </w:rPr>
+              <w:t>ltla</w:t>
+            </w:r>
+          </w:p>
+        </w:tc>
+      </w:tr>
+      <w:tr>
+        <w:tc>
+          <w:tcPr>
+            <w:tcW w:w="1911" w:type="dxa"/>
+          </w:tcPr>
+          <w:p>
+            <w:pPr>
+              <w:rPr>
+                <w:rFonts w:ascii="Arial" w:hAnsi="Arial" w:cs="Arial"/>
+                <w:sz w:val="20"/>
+                <w:szCs w:val="20"/>
+              </w:rPr>
+            </w:pPr>
+            <w:r>
+              <w:rPr>
+                <w:rFonts w:ascii="Arial" w:hAnsi="Arial" w:cs="Arial"/>
+                <w:sz w:val="20"/>
+                <w:szCs w:val="20"/>
+              </w:rPr>
               <w:t>An increase of 0 in the rolling number of deaths</w:t>
             </w:r>
           </w:p>
@@ -2069,6 +2425,201 @@
                 <w:szCs w:val="20"/>
               </w:rPr>
             </w:pPr>
+          </w:p>
+        </w:tc>
+      </w:tr>
+    </w:tbl>
+    <w:p>
+      <w:r>
+        <w:br w:type="page"/>
+      </w:r>
+    </w:p>
+    <w:tbl>
+      <w:tblPr>
+        <w:tblStyle w:val="TableGrid"/>
+        <w:tblW w:w="0" w:type="auto"/>
+        <w:tblLook w:val="04A0" w:firstRow="1" w:lastRow="0" w:firstColumn="1" w:lastColumn="0" w:noHBand="0" w:noVBand="1"/>
+      </w:tblPr>
+      <w:tblGrid>
+        <w:gridCol w:w="1911"/>
+        <w:gridCol w:w="2090"/>
+        <w:gridCol w:w="3140"/>
+        <w:gridCol w:w="1875"/>
+      </w:tblGrid>
+      <w:tr>
+        <w:tc>
+          <w:tcPr>
+            <w:tcW w:w="1911" w:type="dxa"/>
+          </w:tcPr>
+          <w:p>
+            <w:pPr>
+              <w:rPr>
+                <w:rFonts w:ascii="Arial" w:hAnsi="Arial" w:cs="Arial"/>
+                <w:sz w:val="20"/>
+                <w:szCs w:val="20"/>
+              </w:rPr>
+            </w:pPr>
+            <w:r>
+              <w:rPr>
+                <w:rFonts w:ascii="Arial" w:hAnsi="Arial" w:cs="Arial"/>
+                <w:sz w:val="20"/>
+                <w:szCs w:val="20"/>
+              </w:rPr>
+              <w:lastRenderedPageBreak/>
+              <w:t>The R number is likely to be above 1</w:t>
+            </w:r>
+          </w:p>
+        </w:tc>
+        <w:tc>
+          <w:tcPr>
+            <w:tcW w:w="2090" w:type="dxa"/>
+          </w:tcPr>
+          <w:p>
+            <w:pPr>
+              <w:rPr>
+                <w:rFonts w:ascii="Arial" w:hAnsi="Arial" w:cs="Arial"/>
+                <w:sz w:val="20"/>
+                <w:szCs w:val="20"/>
+              </w:rPr>
+            </w:pPr>
+            <w:r>
+              <w:rPr>
+                <w:rFonts w:ascii="Arial" w:hAnsi="Arial" w:cs="Arial"/>
+                <w:sz w:val="20"/>
+                <w:szCs w:val="20"/>
+              </w:rPr>
+              <w:t>general_alerts.py</w:t>
+            </w:r>
+          </w:p>
+        </w:tc>
+        <w:tc>
+          <w:tcPr>
+            <w:tcW w:w="3140" w:type="dxa"/>
+          </w:tcPr>
+          <w:p>
+            <w:pPr>
+              <w:rPr>
+                <w:rFonts w:ascii="Arial" w:hAnsi="Arial" w:cs="Arial"/>
+                <w:sz w:val="20"/>
+                <w:szCs w:val="20"/>
+              </w:rPr>
+            </w:pPr>
+            <w:r>
+              <w:rPr>
+                <w:rFonts w:ascii="Arial" w:hAnsi="Arial" w:cs="Arial"/>
+                <w:sz w:val="20"/>
+                <w:szCs w:val="20"/>
+              </w:rPr>
+              <w:t>./config/</w:t>
+            </w:r>
+            <w:r>
+              <w:rPr>
+                <w:rFonts w:ascii="Arial" w:hAnsi="Arial" w:cs="Arial"/>
+                <w:sz w:val="20"/>
+                <w:szCs w:val="20"/>
+              </w:rPr>
+              <w:t>general_alerts</w:t>
+            </w:r>
+            <w:r>
+              <w:rPr>
+                <w:rFonts w:ascii="Arial" w:hAnsi="Arial" w:cs="Arial"/>
+                <w:sz w:val="20"/>
+                <w:szCs w:val="20"/>
+              </w:rPr>
+              <w:t>.csv</w:t>
+            </w:r>
+          </w:p>
+          <w:p>
+            <w:pPr>
+              <w:rPr>
+                <w:rFonts w:ascii="Arial" w:hAnsi="Arial" w:cs="Arial"/>
+                <w:sz w:val="20"/>
+                <w:szCs w:val="20"/>
+              </w:rPr>
+            </w:pPr>
+          </w:p>
+          <w:p>
+            <w:pPr>
+              <w:rPr>
+                <w:rFonts w:ascii="Arial" w:hAnsi="Arial" w:cs="Arial"/>
+                <w:sz w:val="20"/>
+                <w:szCs w:val="20"/>
+              </w:rPr>
+            </w:pPr>
+            <w:r>
+              <w:rPr>
+                <w:rFonts w:ascii="Arial" w:hAnsi="Arial" w:cs="Arial"/>
+                <w:sz w:val="20"/>
+                <w:szCs w:val="20"/>
+              </w:rPr>
+              <w:t>Line 2:</w:t>
+            </w:r>
+          </w:p>
+          <w:p>
+            <w:pPr>
+              <w:rPr>
+                <w:rFonts w:ascii="Arial" w:hAnsi="Arial" w:cs="Arial"/>
+                <w:sz w:val="20"/>
+                <w:szCs w:val="20"/>
+              </w:rPr>
+            </w:pPr>
+          </w:p>
+          <w:p>
+            <w:pPr>
+              <w:rPr>
+                <w:rFonts w:ascii="Arial" w:hAnsi="Arial" w:cs="Arial"/>
+                <w:sz w:val="20"/>
+                <w:szCs w:val="20"/>
+              </w:rPr>
+            </w:pPr>
+            <w:proofErr w:type="spellStart"/>
+            <w:r>
+              <w:rPr>
+                <w:rFonts w:ascii="Arial" w:hAnsi="Arial" w:cs="Arial"/>
+                <w:sz w:val="20"/>
+                <w:szCs w:val="20"/>
+              </w:rPr>
+              <w:t>Exponential</w:t>
+            </w:r>
+            <w:r>
+              <w:rPr>
+                <w:rFonts w:ascii="Arial" w:hAnsi="Arial" w:cs="Arial"/>
+                <w:sz w:val="20"/>
+                <w:szCs w:val="20"/>
+              </w:rPr>
+              <w:t>S</w:t>
+            </w:r>
+            <w:r>
+              <w:rPr>
+                <w:rFonts w:ascii="Arial" w:hAnsi="Arial" w:cs="Arial"/>
+                <w:sz w:val="20"/>
+                <w:szCs w:val="20"/>
+              </w:rPr>
+              <w:t>ensitivity</w:t>
+            </w:r>
+            <w:proofErr w:type="spellEnd"/>
+          </w:p>
+        </w:tc>
+        <w:tc>
+          <w:tcPr>
+            <w:tcW w:w="1875" w:type="dxa"/>
+          </w:tcPr>
+          <w:p>
+            <w:pPr>
+              <w:rPr>
+                <w:rFonts w:ascii="Arial" w:hAnsi="Arial" w:cs="Arial"/>
+                <w:sz w:val="20"/>
+                <w:szCs w:val="20"/>
+              </w:rPr>
+            </w:pPr>
+            <w:r>
+              <w:rPr>
+                <w:rFonts w:ascii="Arial" w:hAnsi="Arial" w:cs="Arial"/>
+                <w:sz w:val="20"/>
+                <w:szCs w:val="20"/>
+              </w:rPr>
+              <w:t>Ltla</w:t>
+            </w:r>
           </w:p>
         </w:tc>
       </w:tr>

</xml_diff>

<commit_message>
Protection for null death data.
Fix for null death data issue reported as starting on 11/02/2022 at:

https://coronavirus.data.gov.uk/metrics/doc/cumDeaths28DaysByPublishDate
</commit_message>
<xml_diff>
--- a/covid_alerts.docx
+++ b/covid_alerts.docx
@@ -1,6 +1,6 @@
 
 <file path=word/document.xml><?xml version="1.0" encoding="utf-8"?>
-<w:document xmlns:wpc="http://schemas.microsoft.com/office/word/2010/wordprocessingCanvas" xmlns:cx="http://schemas.microsoft.com/office/drawing/2014/chartex" xmlns:cx1="http://schemas.microsoft.com/office/drawing/2015/9/8/chartex" xmlns:cx2="http://schemas.microsoft.com/office/drawing/2015/10/21/chartex" xmlns:cx3="http://schemas.microsoft.com/office/drawing/2016/5/9/chartex" xmlns:cx4="http://schemas.microsoft.com/office/drawing/2016/5/10/chartex" xmlns:cx5="http://schemas.microsoft.com/office/drawing/2016/5/11/chartex" xmlns:cx6="http://schemas.microsoft.com/office/drawing/2016/5/12/chartex" xmlns:cx7="http://schemas.microsoft.com/office/drawing/2016/5/13/chartex" xmlns:cx8="http://schemas.microsoft.com/office/drawing/2016/5/14/chartex" xmlns:mc="http://schemas.openxmlformats.org/markup-compatibility/2006" xmlns:aink="http://schemas.microsoft.com/office/drawing/2016/ink" xmlns:am3d="http://schemas.microsoft.com/office/drawing/2017/model3d" xmlns:o="urn:schemas-microsoft-com:office:office" xmlns:r="http://schemas.openxmlformats.org/officeDocument/2006/relationships" xmlns:m="http://schemas.openxmlformats.org/officeDocument/2006/math" xmlns:v="urn:schemas-microsoft-com:vml" xmlns:wp14="http://schemas.microsoft.com/office/word/2010/wordprocessingDrawing" xmlns:wp="http://schemas.openxmlformats.org/drawingml/2006/wordprocessingDrawing" xmlns:w10="urn:schemas-microsoft-com:office:word" xmlns:w="http://schemas.openxmlformats.org/wordprocessingml/2006/main" xmlns:w14="http://schemas.microsoft.com/office/word/2010/wordml" xmlns:w15="http://schemas.microsoft.com/office/word/2012/wordml" xmlns:w16cex="http://schemas.microsoft.com/office/word/2018/wordml/cex" xmlns:w16cid="http://schemas.microsoft.com/office/word/2016/wordml/cid" xmlns:w16="http://schemas.microsoft.com/office/word/2018/wordml" xmlns:w16sdtdh="http://schemas.microsoft.com/office/word/2020/wordml/sdtdatahash" xmlns:w16se="http://schemas.microsoft.com/office/word/2015/wordml/symex" xmlns:wpg="http://schemas.microsoft.com/office/word/2010/wordprocessingGroup" xmlns:wpi="http://schemas.microsoft.com/office/word/2010/wordprocessingInk" xmlns:wne="http://schemas.microsoft.com/office/word/2006/wordml" xmlns:wps="http://schemas.microsoft.com/office/word/2010/wordprocessingShape" mc:Ignorable="w14 w15 w16se w16cid w16 w16cex w16sdtdh wp14">
+<w:document xmlns:wpc="http://schemas.microsoft.com/office/word/2010/wordprocessingCanvas" xmlns:cx="http://schemas.microsoft.com/office/drawing/2014/chartex" xmlns:cx1="http://schemas.microsoft.com/office/drawing/2015/9/8/chartex" xmlns:cx2="http://schemas.microsoft.com/office/drawing/2015/10/21/chartex" xmlns:cx3="http://schemas.microsoft.com/office/drawing/2016/5/9/chartex" xmlns:cx4="http://schemas.microsoft.com/office/drawing/2016/5/10/chartex" xmlns:cx5="http://schemas.microsoft.com/office/drawing/2016/5/11/chartex" xmlns:cx6="http://schemas.microsoft.com/office/drawing/2016/5/12/chartex" xmlns:cx7="http://schemas.microsoft.com/office/drawing/2016/5/13/chartex" xmlns:cx8="http://schemas.microsoft.com/office/drawing/2016/5/14/chartex" xmlns:mc="http://schemas.openxmlformats.org/markup-compatibility/2006" xmlns:aink="http://schemas.microsoft.com/office/drawing/2016/ink" xmlns:am3d="http://schemas.microsoft.com/office/drawing/2017/model3d" xmlns:o="urn:schemas-microsoft-com:office:office" xmlns:oel="http://schemas.microsoft.com/office/2019/extlst" xmlns:r="http://schemas.openxmlformats.org/officeDocument/2006/relationships" xmlns:m="http://schemas.openxmlformats.org/officeDocument/2006/math" xmlns:v="urn:schemas-microsoft-com:vml" xmlns:wp14="http://schemas.microsoft.com/office/word/2010/wordprocessingDrawing" xmlns:wp="http://schemas.openxmlformats.org/drawingml/2006/wordprocessingDrawing" xmlns:w10="urn:schemas-microsoft-com:office:word" xmlns:w="http://schemas.openxmlformats.org/wordprocessingml/2006/main" xmlns:w14="http://schemas.microsoft.com/office/word/2010/wordml" xmlns:w15="http://schemas.microsoft.com/office/word/2012/wordml" xmlns:w16cex="http://schemas.microsoft.com/office/word/2018/wordml/cex" xmlns:w16cid="http://schemas.microsoft.com/office/word/2016/wordml/cid" xmlns:w16="http://schemas.microsoft.com/office/word/2018/wordml" xmlns:w16sdtdh="http://schemas.microsoft.com/office/word/2020/wordml/sdtdatahash" xmlns:w16se="http://schemas.microsoft.com/office/word/2015/wordml/symex" xmlns:wpg="http://schemas.microsoft.com/office/word/2010/wordprocessingGroup" xmlns:wpi="http://schemas.microsoft.com/office/word/2010/wordprocessingInk" xmlns:wne="http://schemas.microsoft.com/office/word/2006/wordml" xmlns:wps="http://schemas.microsoft.com/office/word/2010/wordprocessingShape" mc:Ignorable="w14 w15 w16se w16cid w16 w16cex w16sdtdh wp14">
   <w:body>
     <w:p>
       <w:pPr>
@@ -479,25 +479,7 @@
           <w:sz w:val="20"/>
           <w:szCs w:val="20"/>
         </w:rPr>
-        <w:t xml:space="preserve">For a particular </w:t>
-      </w:r>
-      <w:proofErr w:type="gramStart"/>
-      <w:r>
-        <w:rPr>
-          <w:rFonts w:ascii="Arial" w:hAnsi="Arial" w:cs="Arial"/>
-          <w:sz w:val="20"/>
-          <w:szCs w:val="20"/>
-        </w:rPr>
-        <w:t>date</w:t>
-      </w:r>
-      <w:proofErr w:type="gramEnd"/>
-      <w:r>
-        <w:rPr>
-          <w:rFonts w:ascii="Arial" w:hAnsi="Arial" w:cs="Arial"/>
-          <w:sz w:val="20"/>
-          <w:szCs w:val="20"/>
-        </w:rPr>
-        <w:t xml:space="preserve"> the ‘7-day’ average is calculated by adding the daily case numbers from three days before through to three days after that date and dividing by 7. This calculation of a ‘7-day’ average means that the </w:t>
+        <w:t xml:space="preserve">For a particular date the ‘7-day’ average is calculated by adding the daily case numbers from three days before through to three days after that date and dividing by 7. This calculation of a ‘7-day’ average means that the </w:t>
       </w:r>
       <w:r>
         <w:rPr>
@@ -948,7 +930,15 @@
                 <w:sz w:val="20"/>
                 <w:szCs w:val="20"/>
               </w:rPr>
-              <w:t>A rolling cases value greater than 3500</w:t>
+              <w:t xml:space="preserve">A rolling cases value greater than </w:t>
+            </w:r>
+            <w:r>
+              <w:rPr>
+                <w:rFonts w:ascii="Arial" w:hAnsi="Arial" w:cs="Arial"/>
+                <w:sz w:val="20"/>
+                <w:szCs w:val="20"/>
+              </w:rPr>
+              <w:t>280000</w:t>
             </w:r>
           </w:p>
         </w:tc>
@@ -1108,7 +1098,15 @@
                 <w:sz w:val="20"/>
                 <w:szCs w:val="20"/>
               </w:rPr>
-              <w:t>An increase in the rolling deaths value.</w:t>
+              <w:t xml:space="preserve">An increase in the rolling deaths </w:t>
+            </w:r>
+            <w:r>
+              <w:rPr>
+                <w:rFonts w:ascii="Arial" w:hAnsi="Arial" w:cs="Arial"/>
+                <w:sz w:val="20"/>
+                <w:szCs w:val="20"/>
+              </w:rPr>
+              <w:t>greater than 100</w:t>
             </w:r>
           </w:p>
         </w:tc>
@@ -1256,7 +1254,15 @@
                 <w:sz w:val="20"/>
                 <w:szCs w:val="20"/>
               </w:rPr>
-              <w:t>A rolling deaths value greater than 10</w:t>
+              <w:t xml:space="preserve">A rolling deaths value greater than </w:t>
+            </w:r>
+            <w:r>
+              <w:rPr>
+                <w:rFonts w:ascii="Arial" w:hAnsi="Arial" w:cs="Arial"/>
+                <w:sz w:val="20"/>
+                <w:szCs w:val="20"/>
+              </w:rPr>
+              <w:t>900</w:t>
             </w:r>
           </w:p>
         </w:tc>
@@ -1592,15 +1598,7 @@
                 <w:sz w:val="20"/>
                 <w:szCs w:val="20"/>
               </w:rPr>
-              <w:t>0.</w:t>
-            </w:r>
-            <w:r>
-              <w:rPr>
-                <w:rFonts w:ascii="Arial" w:hAnsi="Arial" w:cs="Arial"/>
-                <w:sz w:val="20"/>
-                <w:szCs w:val="20"/>
-              </w:rPr>
-              <w:t>6</w:t>
+              <w:t>5 %</w:t>
             </w:r>
           </w:p>
         </w:tc>
@@ -1950,7 +1948,23 @@
                 <w:sz w:val="20"/>
                 <w:szCs w:val="20"/>
               </w:rPr>
-              <w:t xml:space="preserve"> 3 in the rolling number of cases</w:t>
+              <w:t xml:space="preserve"> </w:t>
+            </w:r>
+            <w:r>
+              <w:rPr>
+                <w:rFonts w:ascii="Arial" w:hAnsi="Arial" w:cs="Arial"/>
+                <w:sz w:val="20"/>
+                <w:szCs w:val="20"/>
+              </w:rPr>
+              <w:t>50</w:t>
+            </w:r>
+            <w:r>
+              <w:rPr>
+                <w:rFonts w:ascii="Arial" w:hAnsi="Arial" w:cs="Arial"/>
+                <w:sz w:val="20"/>
+                <w:szCs w:val="20"/>
+              </w:rPr>
+              <w:t xml:space="preserve"> in the rolling number of cases</w:t>
             </w:r>
           </w:p>
         </w:tc>
@@ -2118,7 +2132,7 @@
                 <w:sz w:val="20"/>
                 <w:szCs w:val="20"/>
               </w:rPr>
-              <w:t>3</w:t>
+              <w:t>600</w:t>
             </w:r>
           </w:p>
         </w:tc>
@@ -2278,7 +2292,23 @@
                 <w:sz w:val="20"/>
                 <w:szCs w:val="20"/>
               </w:rPr>
-              <w:t>An increase of 0 in the rolling number of deaths</w:t>
+              <w:t xml:space="preserve">An increase of </w:t>
+            </w:r>
+            <w:r>
+              <w:rPr>
+                <w:rFonts w:ascii="Arial" w:hAnsi="Arial" w:cs="Arial"/>
+                <w:sz w:val="20"/>
+                <w:szCs w:val="20"/>
+              </w:rPr>
+              <w:t xml:space="preserve">5 </w:t>
+            </w:r>
+            <w:r>
+              <w:rPr>
+                <w:rFonts w:ascii="Arial" w:hAnsi="Arial" w:cs="Arial"/>
+                <w:sz w:val="20"/>
+                <w:szCs w:val="20"/>
+              </w:rPr>
+              <w:t>in the rolling number of deaths</w:t>
             </w:r>
           </w:p>
         </w:tc>
@@ -2466,7 +2496,23 @@
                 <w:szCs w:val="20"/>
               </w:rPr>
               <w:lastRenderedPageBreak/>
-              <w:t>The R number is likely to be above 1</w:t>
+              <w:t xml:space="preserve">A rolling deaths value of greater than </w:t>
+            </w:r>
+            <w:r>
+              <w:rPr>
+                <w:rFonts w:ascii="Arial" w:hAnsi="Arial" w:cs="Arial"/>
+                <w:sz w:val="20"/>
+                <w:szCs w:val="20"/>
+              </w:rPr>
+              <w:t>5</w:t>
+            </w:r>
+            <w:r>
+              <w:rPr>
+                <w:rFonts w:ascii="Arial" w:hAnsi="Arial" w:cs="Arial"/>
+                <w:sz w:val="20"/>
+                <w:szCs w:val="20"/>
+              </w:rPr>
+              <w:t xml:space="preserve">. </w:t>
             </w:r>
           </w:p>
         </w:tc>
@@ -2552,7 +2598,7 @@
                 <w:sz w:val="20"/>
                 <w:szCs w:val="20"/>
               </w:rPr>
-              <w:t>Line 2:</w:t>
+              <w:t>Line 1 + Line 2:</w:t>
             </w:r>
           </w:p>
           <w:p>
@@ -2579,23 +2625,7 @@
                 <w:sz w:val="20"/>
                 <w:szCs w:val="20"/>
               </w:rPr>
-              <w:t>Exponential</w:t>
-            </w:r>
-            <w:r>
-              <w:rPr>
-                <w:rFonts w:ascii="Arial" w:hAnsi="Arial" w:cs="Arial"/>
-                <w:sz w:val="20"/>
-                <w:szCs w:val="20"/>
-              </w:rPr>
-              <w:t>S</w:t>
-            </w:r>
-            <w:r>
-              <w:rPr>
-                <w:rFonts w:ascii="Arial" w:hAnsi="Arial" w:cs="Arial"/>
-                <w:sz w:val="20"/>
-                <w:szCs w:val="20"/>
-              </w:rPr>
-              <w:t>ensitivity</w:t>
+              <w:t>LTLARollingDeathsLimit</w:t>
             </w:r>
             <w:proofErr w:type="spellEnd"/>
           </w:p>
@@ -2618,8 +2648,17 @@
                 <w:sz w:val="20"/>
                 <w:szCs w:val="20"/>
               </w:rPr>
-              <w:t>Ltla</w:t>
-            </w:r>
+              <w:t>ltla</w:t>
+            </w:r>
+          </w:p>
+          <w:p>
+            <w:pPr>
+              <w:rPr>
+                <w:rFonts w:ascii="Arial" w:hAnsi="Arial" w:cs="Arial"/>
+                <w:sz w:val="20"/>
+                <w:szCs w:val="20"/>
+              </w:rPr>
+            </w:pPr>
           </w:p>
         </w:tc>
       </w:tr>
@@ -2642,7 +2681,7 @@
                 <w:sz w:val="20"/>
                 <w:szCs w:val="20"/>
               </w:rPr>
-              <w:t xml:space="preserve">A rolling deaths value of greater than 0. </w:t>
+              <w:t>The R number is likely to be above 1</w:t>
             </w:r>
           </w:p>
         </w:tc>
@@ -2728,7 +2767,7 @@
                 <w:sz w:val="20"/>
                 <w:szCs w:val="20"/>
               </w:rPr>
-              <w:t>Line 1 + Line 2:</w:t>
+              <w:t>Line 2:</w:t>
             </w:r>
           </w:p>
           <w:p>
@@ -2755,7 +2794,7 @@
                 <w:sz w:val="20"/>
                 <w:szCs w:val="20"/>
               </w:rPr>
-              <w:t>LTLARollingDeathsLimit</w:t>
+              <w:t>ExponentialSensitivity</w:t>
             </w:r>
             <w:proofErr w:type="spellEnd"/>
           </w:p>
@@ -2778,17 +2817,8 @@
                 <w:sz w:val="20"/>
                 <w:szCs w:val="20"/>
               </w:rPr>
-              <w:t>ltla</w:t>
-            </w:r>
-          </w:p>
-          <w:p>
-            <w:pPr>
-              <w:rPr>
-                <w:rFonts w:ascii="Arial" w:hAnsi="Arial" w:cs="Arial"/>
-                <w:sz w:val="20"/>
-                <w:szCs w:val="20"/>
-              </w:rPr>
-            </w:pPr>
+              <w:t>Ltla</w:t>
+            </w:r>
           </w:p>
         </w:tc>
       </w:tr>
@@ -2819,7 +2849,7 @@
 </file>
 
 <file path=word/numbering.xml><?xml version="1.0" encoding="utf-8"?>
-<w:numbering xmlns:wpc="http://schemas.microsoft.com/office/word/2010/wordprocessingCanvas" xmlns:cx="http://schemas.microsoft.com/office/drawing/2014/chartex" xmlns:cx1="http://schemas.microsoft.com/office/drawing/2015/9/8/chartex" xmlns:cx2="http://schemas.microsoft.com/office/drawing/2015/10/21/chartex" xmlns:cx3="http://schemas.microsoft.com/office/drawing/2016/5/9/chartex" xmlns:cx4="http://schemas.microsoft.com/office/drawing/2016/5/10/chartex" xmlns:cx5="http://schemas.microsoft.com/office/drawing/2016/5/11/chartex" xmlns:cx6="http://schemas.microsoft.com/office/drawing/2016/5/12/chartex" xmlns:cx7="http://schemas.microsoft.com/office/drawing/2016/5/13/chartex" xmlns:cx8="http://schemas.microsoft.com/office/drawing/2016/5/14/chartex" xmlns:mc="http://schemas.openxmlformats.org/markup-compatibility/2006" xmlns:aink="http://schemas.microsoft.com/office/drawing/2016/ink" xmlns:am3d="http://schemas.microsoft.com/office/drawing/2017/model3d" xmlns:o="urn:schemas-microsoft-com:office:office" xmlns:r="http://schemas.openxmlformats.org/officeDocument/2006/relationships" xmlns:m="http://schemas.openxmlformats.org/officeDocument/2006/math" xmlns:v="urn:schemas-microsoft-com:vml" xmlns:wp14="http://schemas.microsoft.com/office/word/2010/wordprocessingDrawing" xmlns:wp="http://schemas.openxmlformats.org/drawingml/2006/wordprocessingDrawing" xmlns:w10="urn:schemas-microsoft-com:office:word" xmlns:w="http://schemas.openxmlformats.org/wordprocessingml/2006/main" xmlns:w14="http://schemas.microsoft.com/office/word/2010/wordml" xmlns:w15="http://schemas.microsoft.com/office/word/2012/wordml" xmlns:w16cex="http://schemas.microsoft.com/office/word/2018/wordml/cex" xmlns:w16cid="http://schemas.microsoft.com/office/word/2016/wordml/cid" xmlns:w16="http://schemas.microsoft.com/office/word/2018/wordml" xmlns:w16sdtdh="http://schemas.microsoft.com/office/word/2020/wordml/sdtdatahash" xmlns:w16se="http://schemas.microsoft.com/office/word/2015/wordml/symex" xmlns:wpg="http://schemas.microsoft.com/office/word/2010/wordprocessingGroup" xmlns:wpi="http://schemas.microsoft.com/office/word/2010/wordprocessingInk" xmlns:wne="http://schemas.microsoft.com/office/word/2006/wordml" xmlns:wps="http://schemas.microsoft.com/office/word/2010/wordprocessingShape" mc:Ignorable="w14 w15 w16se w16cid w16 w16cex w16sdtdh wp14">
+<w:numbering xmlns:wpc="http://schemas.microsoft.com/office/word/2010/wordprocessingCanvas" xmlns:cx="http://schemas.microsoft.com/office/drawing/2014/chartex" xmlns:cx1="http://schemas.microsoft.com/office/drawing/2015/9/8/chartex" xmlns:cx2="http://schemas.microsoft.com/office/drawing/2015/10/21/chartex" xmlns:cx3="http://schemas.microsoft.com/office/drawing/2016/5/9/chartex" xmlns:cx4="http://schemas.microsoft.com/office/drawing/2016/5/10/chartex" xmlns:cx5="http://schemas.microsoft.com/office/drawing/2016/5/11/chartex" xmlns:cx6="http://schemas.microsoft.com/office/drawing/2016/5/12/chartex" xmlns:cx7="http://schemas.microsoft.com/office/drawing/2016/5/13/chartex" xmlns:cx8="http://schemas.microsoft.com/office/drawing/2016/5/14/chartex" xmlns:mc="http://schemas.openxmlformats.org/markup-compatibility/2006" xmlns:aink="http://schemas.microsoft.com/office/drawing/2016/ink" xmlns:am3d="http://schemas.microsoft.com/office/drawing/2017/model3d" xmlns:o="urn:schemas-microsoft-com:office:office" xmlns:oel="http://schemas.microsoft.com/office/2019/extlst" xmlns:r="http://schemas.openxmlformats.org/officeDocument/2006/relationships" xmlns:m="http://schemas.openxmlformats.org/officeDocument/2006/math" xmlns:v="urn:schemas-microsoft-com:vml" xmlns:wp14="http://schemas.microsoft.com/office/word/2010/wordprocessingDrawing" xmlns:wp="http://schemas.openxmlformats.org/drawingml/2006/wordprocessingDrawing" xmlns:w10="urn:schemas-microsoft-com:office:word" xmlns:w="http://schemas.openxmlformats.org/wordprocessingml/2006/main" xmlns:w14="http://schemas.microsoft.com/office/word/2010/wordml" xmlns:w15="http://schemas.microsoft.com/office/word/2012/wordml" xmlns:w16cex="http://schemas.microsoft.com/office/word/2018/wordml/cex" xmlns:w16cid="http://schemas.microsoft.com/office/word/2016/wordml/cid" xmlns:w16="http://schemas.microsoft.com/office/word/2018/wordml" xmlns:w16sdtdh="http://schemas.microsoft.com/office/word/2020/wordml/sdtdatahash" xmlns:w16se="http://schemas.microsoft.com/office/word/2015/wordml/symex" xmlns:wpg="http://schemas.microsoft.com/office/word/2010/wordprocessingGroup" xmlns:wpi="http://schemas.microsoft.com/office/word/2010/wordprocessingInk" xmlns:wne="http://schemas.microsoft.com/office/word/2006/wordml" xmlns:wps="http://schemas.microsoft.com/office/word/2010/wordprocessingShape" mc:Ignorable="w14 w15 w16se w16cid w16 w16cex w16sdtdh wp14">
   <w:abstractNum w:abstractNumId="0" w15:restartNumberingAfterBreak="0">
     <w:nsid w:val="0EDF23F4"/>
     <w:multiLevelType w:val="multilevel"/>
@@ -3705,28 +3735,28 @@
       </w:rPr>
     </w:lvl>
   </w:abstractNum>
-  <w:num w:numId="1">
+  <w:num w:numId="1" w16cid:durableId="955336041">
     <w:abstractNumId w:val="5"/>
   </w:num>
-  <w:num w:numId="2">
+  <w:num w:numId="2" w16cid:durableId="1469669060">
     <w:abstractNumId w:val="4"/>
   </w:num>
-  <w:num w:numId="3">
+  <w:num w:numId="3" w16cid:durableId="1022393246">
     <w:abstractNumId w:val="3"/>
   </w:num>
-  <w:num w:numId="4">
+  <w:num w:numId="4" w16cid:durableId="1833720890">
     <w:abstractNumId w:val="1"/>
   </w:num>
-  <w:num w:numId="5">
+  <w:num w:numId="5" w16cid:durableId="780495698">
     <w:abstractNumId w:val="6"/>
   </w:num>
-  <w:num w:numId="6">
+  <w:num w:numId="6" w16cid:durableId="758868981">
     <w:abstractNumId w:val="7"/>
   </w:num>
-  <w:num w:numId="7">
+  <w:num w:numId="7" w16cid:durableId="1021666562">
     <w:abstractNumId w:val="0"/>
   </w:num>
-  <w:num w:numId="8">
+  <w:num w:numId="8" w16cid:durableId="100299938">
     <w:abstractNumId w:val="2"/>
   </w:num>
 </w:numbering>

</xml_diff>